<commit_message>
Typescript - Exercises: Generics
</commit_message>
<xml_diff>
--- a/2019.13.12/02. TypeScript-Advanced-OOP-Exercises.docx
+++ b/2019.13.12/02. TypeScript-Advanced-OOP-Exercises.docx
@@ -3494,12 +3494,24 @@
         <w:rPr>
           <w:rFonts w:cstheme="minorHAnsi"/>
         </w:rPr>
-        <w:t>Check if the vehicles is parked and if it is it you should increase</w:t>
+        <w:t xml:space="preserve">Check if the </w:t>
       </w:r>
       <w:r>
         <w:rPr>
           <w:rFonts w:cstheme="minorHAnsi"/>
         </w:rPr>
+        <w:t>vehicle is parked and if it is</w:t>
+      </w:r>
+      <w:r>
+        <w:rPr>
+          <w:rFonts w:cstheme="minorHAnsi"/>
+        </w:rPr>
+        <w:t xml:space="preserve"> you should increase</w:t>
+      </w:r>
+      <w:r>
+        <w:rPr>
+          <w:rFonts w:cstheme="minorHAnsi"/>
+        </w:rPr>
         <w:t xml:space="preserve"> the </w:t>
       </w:r>
       <w:r>
@@ -3550,7 +3562,13 @@
         <w:rPr>
           <w:rFonts w:cstheme="minorHAnsi"/>
         </w:rPr>
-        <w:t xml:space="preserve">However, if the vehicles is not parked, throw a new error </w:t>
+        <w:t>However, if the vehicle</w:t>
+      </w:r>
+      <w:r>
+        <w:rPr>
+          <w:rFonts w:cstheme="minorHAnsi"/>
+        </w:rPr>
+        <w:t xml:space="preserve"> is not parked, throw a new error </w:t>
       </w:r>
       <w:r>
         <w:rPr>
@@ -4174,7 +4192,7 @@
                   <a:blip r:embed="rId1" cstate="print">
                     <a:extLst>
                       <a:ext uri="{28A0092B-C50C-407E-A947-70E740481C1C}">
-                        <a14:useLocalDpi xmlns:a14="http://schemas.microsoft.com/office/drawing/2010/main" xmlns:wps="http://schemas.microsoft.com/office/word/2010/wordprocessingShape" xmlns:wpi="http://schemas.microsoft.com/office/word/2010/wordprocessingInk" xmlns:wpg="http://schemas.microsoft.com/office/word/2010/wordprocessingGroup" xmlns:w15="http://schemas.microsoft.com/office/word/2012/wordml" xmlns:w14="http://schemas.microsoft.com/office/word/2010/wordml" xmlns:w="http://schemas.openxmlformats.org/wordprocessingml/2006/main" xmlns:w10="urn:schemas-microsoft-com:office:word" xmlns:wp14="http://schemas.microsoft.com/office/word/2010/wordprocessingDrawing" xmlns:v="urn:schemas-microsoft-com:vml" xmlns:o="urn:schemas-microsoft-com:office:office" xmlns:mc="http://schemas.openxmlformats.org/markup-compatibility/2006" xmlns:wpc="http://schemas.microsoft.com/office/word/2010/wordprocessingCanvas" xmlns="" val="0"/>
+                        <a14:useLocalDpi xmlns="" xmlns:wpc="http://schemas.microsoft.com/office/word/2010/wordprocessingCanvas" xmlns:mc="http://schemas.openxmlformats.org/markup-compatibility/2006" xmlns:o="urn:schemas-microsoft-com:office:office" xmlns:v="urn:schemas-microsoft-com:vml" xmlns:wp14="http://schemas.microsoft.com/office/word/2010/wordprocessingDrawing" xmlns:w10="urn:schemas-microsoft-com:office:word" xmlns:w="http://schemas.openxmlformats.org/wordprocessingml/2006/main" xmlns:w14="http://schemas.microsoft.com/office/word/2010/wordml" xmlns:w15="http://schemas.microsoft.com/office/word/2012/wordml" xmlns:wpg="http://schemas.microsoft.com/office/word/2010/wordprocessingGroup" xmlns:wpi="http://schemas.microsoft.com/office/word/2010/wordprocessingInk" xmlns:wps="http://schemas.microsoft.com/office/word/2010/wordprocessingShape" xmlns:a14="http://schemas.microsoft.com/office/drawing/2010/main" val="0"/>
                       </a:ext>
                     </a:extLst>
                   </a:blip>
@@ -4306,7 +4324,7 @@
                               <a:blip r:embed="rId4" cstate="print">
                                 <a:extLst>
                                   <a:ext uri="{28A0092B-C50C-407E-A947-70E740481C1C}">
-                                    <a14:useLocalDpi xmlns:a14="http://schemas.microsoft.com/office/drawing/2010/main" xmlns:w16se="http://schemas.microsoft.com/office/word/2015/wordml/symex" xmlns:cx1="http://schemas.microsoft.com/office/drawing/2015/9/8/chartex" xmlns:cx="http://schemas.microsoft.com/office/drawing/2014/chartex" xmlns:wps="http://schemas.microsoft.com/office/word/2010/wordprocessingShape" xmlns:wpi="http://schemas.microsoft.com/office/word/2010/wordprocessingInk" xmlns:wpg="http://schemas.microsoft.com/office/word/2010/wordprocessingGroup" xmlns:w15="http://schemas.microsoft.com/office/word/2012/wordml" xmlns:w14="http://schemas.microsoft.com/office/word/2010/wordml" xmlns:w="http://schemas.openxmlformats.org/wordprocessingml/2006/main" xmlns:w10="urn:schemas-microsoft-com:office:word" xmlns:wp14="http://schemas.microsoft.com/office/word/2010/wordprocessingDrawing" xmlns:v="urn:schemas-microsoft-com:vml" xmlns:o="urn:schemas-microsoft-com:office:office" xmlns:mc="http://schemas.openxmlformats.org/markup-compatibility/2006" xmlns:wpc="http://schemas.microsoft.com/office/word/2010/wordprocessingCanvas" xmlns="" val="0"/>
+                                    <a14:useLocalDpi xmlns="" xmlns:wpc="http://schemas.microsoft.com/office/word/2010/wordprocessingCanvas" xmlns:mc="http://schemas.openxmlformats.org/markup-compatibility/2006" xmlns:o="urn:schemas-microsoft-com:office:office" xmlns:v="urn:schemas-microsoft-com:vml" xmlns:wp14="http://schemas.microsoft.com/office/word/2010/wordprocessingDrawing" xmlns:w10="urn:schemas-microsoft-com:office:word" xmlns:w="http://schemas.openxmlformats.org/wordprocessingml/2006/main" xmlns:w14="http://schemas.microsoft.com/office/word/2010/wordml" xmlns:w15="http://schemas.microsoft.com/office/word/2012/wordml" xmlns:wpg="http://schemas.microsoft.com/office/word/2010/wordprocessingGroup" xmlns:wpi="http://schemas.microsoft.com/office/word/2010/wordprocessingInk" xmlns:wps="http://schemas.microsoft.com/office/word/2010/wordprocessingShape" xmlns:cx="http://schemas.microsoft.com/office/drawing/2014/chartex" xmlns:cx1="http://schemas.microsoft.com/office/drawing/2015/9/8/chartex" xmlns:w16se="http://schemas.microsoft.com/office/word/2015/wordml/symex" xmlns:a14="http://schemas.microsoft.com/office/drawing/2010/main" val="0"/>
                                   </a:ext>
                                 </a:extLst>
                               </a:blip>
@@ -4370,7 +4388,7 @@
                               <a:blip r:embed="rId5" cstate="print">
                                 <a:extLst>
                                   <a:ext uri="{28A0092B-C50C-407E-A947-70E740481C1C}">
-                                    <a14:useLocalDpi xmlns:a14="http://schemas.microsoft.com/office/drawing/2010/main" xmlns:w16se="http://schemas.microsoft.com/office/word/2015/wordml/symex" xmlns:cx1="http://schemas.microsoft.com/office/drawing/2015/9/8/chartex" xmlns:cx="http://schemas.microsoft.com/office/drawing/2014/chartex" xmlns:wps="http://schemas.microsoft.com/office/word/2010/wordprocessingShape" xmlns:wpi="http://schemas.microsoft.com/office/word/2010/wordprocessingInk" xmlns:wpg="http://schemas.microsoft.com/office/word/2010/wordprocessingGroup" xmlns:w15="http://schemas.microsoft.com/office/word/2012/wordml" xmlns:w14="http://schemas.microsoft.com/office/word/2010/wordml" xmlns:w="http://schemas.openxmlformats.org/wordprocessingml/2006/main" xmlns:w10="urn:schemas-microsoft-com:office:word" xmlns:wp14="http://schemas.microsoft.com/office/word/2010/wordprocessingDrawing" xmlns:v="urn:schemas-microsoft-com:vml" xmlns:o="urn:schemas-microsoft-com:office:office" xmlns:mc="http://schemas.openxmlformats.org/markup-compatibility/2006" xmlns:wpc="http://schemas.microsoft.com/office/word/2010/wordprocessingCanvas" xmlns="" val="0"/>
+                                    <a14:useLocalDpi xmlns="" xmlns:wpc="http://schemas.microsoft.com/office/word/2010/wordprocessingCanvas" xmlns:mc="http://schemas.openxmlformats.org/markup-compatibility/2006" xmlns:o="urn:schemas-microsoft-com:office:office" xmlns:v="urn:schemas-microsoft-com:vml" xmlns:wp14="http://schemas.microsoft.com/office/word/2010/wordprocessingDrawing" xmlns:w10="urn:schemas-microsoft-com:office:word" xmlns:w="http://schemas.openxmlformats.org/wordprocessingml/2006/main" xmlns:w14="http://schemas.microsoft.com/office/word/2010/wordml" xmlns:w15="http://schemas.microsoft.com/office/word/2012/wordml" xmlns:wpg="http://schemas.microsoft.com/office/word/2010/wordprocessingGroup" xmlns:wpi="http://schemas.microsoft.com/office/word/2010/wordprocessingInk" xmlns:wps="http://schemas.microsoft.com/office/word/2010/wordprocessingShape" xmlns:cx="http://schemas.microsoft.com/office/drawing/2014/chartex" xmlns:cx1="http://schemas.microsoft.com/office/drawing/2015/9/8/chartex" xmlns:w16se="http://schemas.microsoft.com/office/word/2015/wordml/symex" xmlns:a14="http://schemas.microsoft.com/office/drawing/2010/main" val="0"/>
                                   </a:ext>
                                 </a:extLst>
                               </a:blip>
@@ -4425,7 +4443,7 @@
                               <a:blip r:embed="rId6" cstate="print">
                                 <a:extLst>
                                   <a:ext uri="{28A0092B-C50C-407E-A947-70E740481C1C}">
-                                    <a14:useLocalDpi xmlns:a14="http://schemas.microsoft.com/office/drawing/2010/main" xmlns:w16se="http://schemas.microsoft.com/office/word/2015/wordml/symex" xmlns:cx1="http://schemas.microsoft.com/office/drawing/2015/9/8/chartex" xmlns:cx="http://schemas.microsoft.com/office/drawing/2014/chartex" xmlns:wps="http://schemas.microsoft.com/office/word/2010/wordprocessingShape" xmlns:wpi="http://schemas.microsoft.com/office/word/2010/wordprocessingInk" xmlns:wpg="http://schemas.microsoft.com/office/word/2010/wordprocessingGroup" xmlns:w15="http://schemas.microsoft.com/office/word/2012/wordml" xmlns:w14="http://schemas.microsoft.com/office/word/2010/wordml" xmlns:w="http://schemas.openxmlformats.org/wordprocessingml/2006/main" xmlns:w10="urn:schemas-microsoft-com:office:word" xmlns:wp14="http://schemas.microsoft.com/office/word/2010/wordprocessingDrawing" xmlns:v="urn:schemas-microsoft-com:vml" xmlns:o="urn:schemas-microsoft-com:office:office" xmlns:mc="http://schemas.openxmlformats.org/markup-compatibility/2006" xmlns:wpc="http://schemas.microsoft.com/office/word/2010/wordprocessingCanvas" xmlns="" val="0"/>
+                                    <a14:useLocalDpi xmlns="" xmlns:wpc="http://schemas.microsoft.com/office/word/2010/wordprocessingCanvas" xmlns:mc="http://schemas.openxmlformats.org/markup-compatibility/2006" xmlns:o="urn:schemas-microsoft-com:office:office" xmlns:v="urn:schemas-microsoft-com:vml" xmlns:wp14="http://schemas.microsoft.com/office/word/2010/wordprocessingDrawing" xmlns:w10="urn:schemas-microsoft-com:office:word" xmlns:w="http://schemas.openxmlformats.org/wordprocessingml/2006/main" xmlns:w14="http://schemas.microsoft.com/office/word/2010/wordml" xmlns:w15="http://schemas.microsoft.com/office/word/2012/wordml" xmlns:wpg="http://schemas.microsoft.com/office/word/2010/wordprocessingGroup" xmlns:wpi="http://schemas.microsoft.com/office/word/2010/wordprocessingInk" xmlns:wps="http://schemas.microsoft.com/office/word/2010/wordprocessingShape" xmlns:cx="http://schemas.microsoft.com/office/drawing/2014/chartex" xmlns:cx1="http://schemas.microsoft.com/office/drawing/2015/9/8/chartex" xmlns:w16se="http://schemas.microsoft.com/office/word/2015/wordml/symex" xmlns:a14="http://schemas.microsoft.com/office/drawing/2010/main" val="0"/>
                                   </a:ext>
                                 </a:extLst>
                               </a:blip>
@@ -4479,7 +4497,7 @@
                               <a:blip r:embed="rId7" cstate="print">
                                 <a:extLst>
                                   <a:ext uri="{28A0092B-C50C-407E-A947-70E740481C1C}">
-                                    <a14:useLocalDpi xmlns:a14="http://schemas.microsoft.com/office/drawing/2010/main" xmlns:w16se="http://schemas.microsoft.com/office/word/2015/wordml/symex" xmlns:cx1="http://schemas.microsoft.com/office/drawing/2015/9/8/chartex" xmlns:cx="http://schemas.microsoft.com/office/drawing/2014/chartex" xmlns:wps="http://schemas.microsoft.com/office/word/2010/wordprocessingShape" xmlns:wpi="http://schemas.microsoft.com/office/word/2010/wordprocessingInk" xmlns:wpg="http://schemas.microsoft.com/office/word/2010/wordprocessingGroup" xmlns:w15="http://schemas.microsoft.com/office/word/2012/wordml" xmlns:w14="http://schemas.microsoft.com/office/word/2010/wordml" xmlns:w="http://schemas.openxmlformats.org/wordprocessingml/2006/main" xmlns:w10="urn:schemas-microsoft-com:office:word" xmlns:wp14="http://schemas.microsoft.com/office/word/2010/wordprocessingDrawing" xmlns:v="urn:schemas-microsoft-com:vml" xmlns:o="urn:schemas-microsoft-com:office:office" xmlns:mc="http://schemas.openxmlformats.org/markup-compatibility/2006" xmlns:wpc="http://schemas.microsoft.com/office/word/2010/wordprocessingCanvas" xmlns="" val="0"/>
+                                    <a14:useLocalDpi xmlns="" xmlns:wpc="http://schemas.microsoft.com/office/word/2010/wordprocessingCanvas" xmlns:mc="http://schemas.openxmlformats.org/markup-compatibility/2006" xmlns:o="urn:schemas-microsoft-com:office:office" xmlns:v="urn:schemas-microsoft-com:vml" xmlns:wp14="http://schemas.microsoft.com/office/word/2010/wordprocessingDrawing" xmlns:w10="urn:schemas-microsoft-com:office:word" xmlns:w="http://schemas.openxmlformats.org/wordprocessingml/2006/main" xmlns:w14="http://schemas.microsoft.com/office/word/2010/wordml" xmlns:w15="http://schemas.microsoft.com/office/word/2012/wordml" xmlns:wpg="http://schemas.microsoft.com/office/word/2010/wordprocessingGroup" xmlns:wpi="http://schemas.microsoft.com/office/word/2010/wordprocessingInk" xmlns:wps="http://schemas.microsoft.com/office/word/2010/wordprocessingShape" xmlns:cx="http://schemas.microsoft.com/office/drawing/2014/chartex" xmlns:cx1="http://schemas.microsoft.com/office/drawing/2015/9/8/chartex" xmlns:w16se="http://schemas.microsoft.com/office/word/2015/wordml/symex" xmlns:a14="http://schemas.microsoft.com/office/drawing/2010/main" val="0"/>
                                   </a:ext>
                                 </a:extLst>
                               </a:blip>
@@ -4533,7 +4551,7 @@
                               <a:blip r:embed="rId8" cstate="print">
                                 <a:extLst>
                                   <a:ext uri="{28A0092B-C50C-407E-A947-70E740481C1C}">
-                                    <a14:useLocalDpi xmlns:a14="http://schemas.microsoft.com/office/drawing/2010/main" xmlns:w16se="http://schemas.microsoft.com/office/word/2015/wordml/symex" xmlns:cx1="http://schemas.microsoft.com/office/drawing/2015/9/8/chartex" xmlns:cx="http://schemas.microsoft.com/office/drawing/2014/chartex" xmlns:wps="http://schemas.microsoft.com/office/word/2010/wordprocessingShape" xmlns:wpi="http://schemas.microsoft.com/office/word/2010/wordprocessingInk" xmlns:wpg="http://schemas.microsoft.com/office/word/2010/wordprocessingGroup" xmlns:w15="http://schemas.microsoft.com/office/word/2012/wordml" xmlns:w14="http://schemas.microsoft.com/office/word/2010/wordml" xmlns:w="http://schemas.openxmlformats.org/wordprocessingml/2006/main" xmlns:w10="urn:schemas-microsoft-com:office:word" xmlns:wp14="http://schemas.microsoft.com/office/word/2010/wordprocessingDrawing" xmlns:v="urn:schemas-microsoft-com:vml" xmlns:o="urn:schemas-microsoft-com:office:office" xmlns:mc="http://schemas.openxmlformats.org/markup-compatibility/2006" xmlns:wpc="http://schemas.microsoft.com/office/word/2010/wordprocessingCanvas" xmlns="" val="0"/>
+                                    <a14:useLocalDpi xmlns="" xmlns:wpc="http://schemas.microsoft.com/office/word/2010/wordprocessingCanvas" xmlns:mc="http://schemas.openxmlformats.org/markup-compatibility/2006" xmlns:o="urn:schemas-microsoft-com:office:office" xmlns:v="urn:schemas-microsoft-com:vml" xmlns:wp14="http://schemas.microsoft.com/office/word/2010/wordprocessingDrawing" xmlns:w10="urn:schemas-microsoft-com:office:word" xmlns:w="http://schemas.openxmlformats.org/wordprocessingml/2006/main" xmlns:w14="http://schemas.microsoft.com/office/word/2010/wordml" xmlns:w15="http://schemas.microsoft.com/office/word/2012/wordml" xmlns:wpg="http://schemas.microsoft.com/office/word/2010/wordprocessingGroup" xmlns:wpi="http://schemas.microsoft.com/office/word/2010/wordprocessingInk" xmlns:wps="http://schemas.microsoft.com/office/word/2010/wordprocessingShape" xmlns:cx="http://schemas.microsoft.com/office/drawing/2014/chartex" xmlns:cx1="http://schemas.microsoft.com/office/drawing/2015/9/8/chartex" xmlns:w16se="http://schemas.microsoft.com/office/word/2015/wordml/symex" xmlns:a14="http://schemas.microsoft.com/office/drawing/2010/main" val="0"/>
                                   </a:ext>
                                 </a:extLst>
                               </a:blip>
@@ -4589,7 +4607,7 @@
                               <a:blip r:embed="rId9" cstate="print">
                                 <a:extLst>
                                   <a:ext uri="{28A0092B-C50C-407E-A947-70E740481C1C}">
-                                    <a14:useLocalDpi xmlns:a14="http://schemas.microsoft.com/office/drawing/2010/main" xmlns:w16se="http://schemas.microsoft.com/office/word/2015/wordml/symex" xmlns:cx1="http://schemas.microsoft.com/office/drawing/2015/9/8/chartex" xmlns:cx="http://schemas.microsoft.com/office/drawing/2014/chartex" xmlns:wps="http://schemas.microsoft.com/office/word/2010/wordprocessingShape" xmlns:wpi="http://schemas.microsoft.com/office/word/2010/wordprocessingInk" xmlns:wpg="http://schemas.microsoft.com/office/word/2010/wordprocessingGroup" xmlns:w15="http://schemas.microsoft.com/office/word/2012/wordml" xmlns:w14="http://schemas.microsoft.com/office/word/2010/wordml" xmlns:w="http://schemas.openxmlformats.org/wordprocessingml/2006/main" xmlns:w10="urn:schemas-microsoft-com:office:word" xmlns:wp14="http://schemas.microsoft.com/office/word/2010/wordprocessingDrawing" xmlns:v="urn:schemas-microsoft-com:vml" xmlns:o="urn:schemas-microsoft-com:office:office" xmlns:mc="http://schemas.openxmlformats.org/markup-compatibility/2006" xmlns:wpc="http://schemas.microsoft.com/office/word/2010/wordprocessingCanvas" xmlns="" val="0"/>
+                                    <a14:useLocalDpi xmlns="" xmlns:wpc="http://schemas.microsoft.com/office/word/2010/wordprocessingCanvas" xmlns:mc="http://schemas.openxmlformats.org/markup-compatibility/2006" xmlns:o="urn:schemas-microsoft-com:office:office" xmlns:v="urn:schemas-microsoft-com:vml" xmlns:wp14="http://schemas.microsoft.com/office/word/2010/wordprocessingDrawing" xmlns:w10="urn:schemas-microsoft-com:office:word" xmlns:w="http://schemas.openxmlformats.org/wordprocessingml/2006/main" xmlns:w14="http://schemas.microsoft.com/office/word/2010/wordml" xmlns:w15="http://schemas.microsoft.com/office/word/2012/wordml" xmlns:wpg="http://schemas.microsoft.com/office/word/2010/wordprocessingGroup" xmlns:wpi="http://schemas.microsoft.com/office/word/2010/wordprocessingInk" xmlns:wps="http://schemas.microsoft.com/office/word/2010/wordprocessingShape" xmlns:cx="http://schemas.microsoft.com/office/drawing/2014/chartex" xmlns:cx1="http://schemas.microsoft.com/office/drawing/2015/9/8/chartex" xmlns:w16se="http://schemas.microsoft.com/office/word/2015/wordml/symex" xmlns:a14="http://schemas.microsoft.com/office/drawing/2010/main" val="0"/>
                                   </a:ext>
                                 </a:extLst>
                               </a:blip>
@@ -4645,7 +4663,7 @@
                               <a:blip r:embed="rId10" cstate="print">
                                 <a:extLst>
                                   <a:ext uri="{28A0092B-C50C-407E-A947-70E740481C1C}">
-                                    <a14:useLocalDpi xmlns:a14="http://schemas.microsoft.com/office/drawing/2010/main" xmlns:w16se="http://schemas.microsoft.com/office/word/2015/wordml/symex" xmlns:cx1="http://schemas.microsoft.com/office/drawing/2015/9/8/chartex" xmlns:cx="http://schemas.microsoft.com/office/drawing/2014/chartex" xmlns:wps="http://schemas.microsoft.com/office/word/2010/wordprocessingShape" xmlns:wpi="http://schemas.microsoft.com/office/word/2010/wordprocessingInk" xmlns:wpg="http://schemas.microsoft.com/office/word/2010/wordprocessingGroup" xmlns:w15="http://schemas.microsoft.com/office/word/2012/wordml" xmlns:w14="http://schemas.microsoft.com/office/word/2010/wordml" xmlns:w="http://schemas.openxmlformats.org/wordprocessingml/2006/main" xmlns:w10="urn:schemas-microsoft-com:office:word" xmlns:wp14="http://schemas.microsoft.com/office/word/2010/wordprocessingDrawing" xmlns:v="urn:schemas-microsoft-com:vml" xmlns:o="urn:schemas-microsoft-com:office:office" xmlns:mc="http://schemas.openxmlformats.org/markup-compatibility/2006" xmlns:wpc="http://schemas.microsoft.com/office/word/2010/wordprocessingCanvas" xmlns="" val="0"/>
+                                    <a14:useLocalDpi xmlns="" xmlns:wpc="http://schemas.microsoft.com/office/word/2010/wordprocessingCanvas" xmlns:mc="http://schemas.openxmlformats.org/markup-compatibility/2006" xmlns:o="urn:schemas-microsoft-com:office:office" xmlns:v="urn:schemas-microsoft-com:vml" xmlns:wp14="http://schemas.microsoft.com/office/word/2010/wordprocessingDrawing" xmlns:w10="urn:schemas-microsoft-com:office:word" xmlns:w="http://schemas.openxmlformats.org/wordprocessingml/2006/main" xmlns:w14="http://schemas.microsoft.com/office/word/2010/wordml" xmlns:w15="http://schemas.microsoft.com/office/word/2012/wordml" xmlns:wpg="http://schemas.microsoft.com/office/word/2010/wordprocessingGroup" xmlns:wpi="http://schemas.microsoft.com/office/word/2010/wordprocessingInk" xmlns:wps="http://schemas.microsoft.com/office/word/2010/wordprocessingShape" xmlns:cx="http://schemas.microsoft.com/office/drawing/2014/chartex" xmlns:cx1="http://schemas.microsoft.com/office/drawing/2015/9/8/chartex" xmlns:w16se="http://schemas.microsoft.com/office/word/2015/wordml/symex" xmlns:a14="http://schemas.microsoft.com/office/drawing/2010/main" val="0"/>
                                   </a:ext>
                                 </a:extLst>
                               </a:blip>
@@ -4701,7 +4719,7 @@
                               <a:blip r:embed="rId11" cstate="print">
                                 <a:extLst>
                                   <a:ext uri="{28A0092B-C50C-407E-A947-70E740481C1C}">
-                                    <a14:useLocalDpi xmlns:a14="http://schemas.microsoft.com/office/drawing/2010/main" xmlns:w16se="http://schemas.microsoft.com/office/word/2015/wordml/symex" xmlns:cx1="http://schemas.microsoft.com/office/drawing/2015/9/8/chartex" xmlns:cx="http://schemas.microsoft.com/office/drawing/2014/chartex" xmlns:wps="http://schemas.microsoft.com/office/word/2010/wordprocessingShape" xmlns:wpi="http://schemas.microsoft.com/office/word/2010/wordprocessingInk" xmlns:wpg="http://schemas.microsoft.com/office/word/2010/wordprocessingGroup" xmlns:w15="http://schemas.microsoft.com/office/word/2012/wordml" xmlns:w14="http://schemas.microsoft.com/office/word/2010/wordml" xmlns:w="http://schemas.openxmlformats.org/wordprocessingml/2006/main" xmlns:w10="urn:schemas-microsoft-com:office:word" xmlns:wp14="http://schemas.microsoft.com/office/word/2010/wordprocessingDrawing" xmlns:v="urn:schemas-microsoft-com:vml" xmlns:o="urn:schemas-microsoft-com:office:office" xmlns:mc="http://schemas.openxmlformats.org/markup-compatibility/2006" xmlns:wpc="http://schemas.microsoft.com/office/word/2010/wordprocessingCanvas" xmlns="" val="0"/>
+                                    <a14:useLocalDpi xmlns="" xmlns:wpc="http://schemas.microsoft.com/office/word/2010/wordprocessingCanvas" xmlns:mc="http://schemas.openxmlformats.org/markup-compatibility/2006" xmlns:o="urn:schemas-microsoft-com:office:office" xmlns:v="urn:schemas-microsoft-com:vml" xmlns:wp14="http://schemas.microsoft.com/office/word/2010/wordprocessingDrawing" xmlns:w10="urn:schemas-microsoft-com:office:word" xmlns:w="http://schemas.openxmlformats.org/wordprocessingml/2006/main" xmlns:w14="http://schemas.microsoft.com/office/word/2010/wordml" xmlns:w15="http://schemas.microsoft.com/office/word/2012/wordml" xmlns:wpg="http://schemas.microsoft.com/office/word/2010/wordprocessingGroup" xmlns:wpi="http://schemas.microsoft.com/office/word/2010/wordprocessingInk" xmlns:wps="http://schemas.microsoft.com/office/word/2010/wordprocessingShape" xmlns:cx="http://schemas.microsoft.com/office/drawing/2014/chartex" xmlns:cx1="http://schemas.microsoft.com/office/drawing/2015/9/8/chartex" xmlns:w16se="http://schemas.microsoft.com/office/word/2015/wordml/symex" xmlns:a14="http://schemas.microsoft.com/office/drawing/2010/main" val="0"/>
                                   </a:ext>
                                 </a:extLst>
                               </a:blip>
@@ -4755,7 +4773,7 @@
                               <a:blip r:embed="rId12" cstate="print">
                                 <a:extLst>
                                   <a:ext uri="{28A0092B-C50C-407E-A947-70E740481C1C}">
-                                    <a14:useLocalDpi xmlns:a14="http://schemas.microsoft.com/office/drawing/2010/main" xmlns:w16se="http://schemas.microsoft.com/office/word/2015/wordml/symex" xmlns:cx1="http://schemas.microsoft.com/office/drawing/2015/9/8/chartex" xmlns:cx="http://schemas.microsoft.com/office/drawing/2014/chartex" xmlns:wps="http://schemas.microsoft.com/office/word/2010/wordprocessingShape" xmlns:wpi="http://schemas.microsoft.com/office/word/2010/wordprocessingInk" xmlns:wpg="http://schemas.microsoft.com/office/word/2010/wordprocessingGroup" xmlns:w15="http://schemas.microsoft.com/office/word/2012/wordml" xmlns:w14="http://schemas.microsoft.com/office/word/2010/wordml" xmlns:w="http://schemas.openxmlformats.org/wordprocessingml/2006/main" xmlns:w10="urn:schemas-microsoft-com:office:word" xmlns:wp14="http://schemas.microsoft.com/office/word/2010/wordprocessingDrawing" xmlns:v="urn:schemas-microsoft-com:vml" xmlns:o="urn:schemas-microsoft-com:office:office" xmlns:mc="http://schemas.openxmlformats.org/markup-compatibility/2006" xmlns:wpc="http://schemas.microsoft.com/office/word/2010/wordprocessingCanvas" xmlns="" val="0"/>
+                                    <a14:useLocalDpi xmlns="" xmlns:wpc="http://schemas.microsoft.com/office/word/2010/wordprocessingCanvas" xmlns:mc="http://schemas.openxmlformats.org/markup-compatibility/2006" xmlns:o="urn:schemas-microsoft-com:office:office" xmlns:v="urn:schemas-microsoft-com:vml" xmlns:wp14="http://schemas.microsoft.com/office/word/2010/wordprocessingDrawing" xmlns:w10="urn:schemas-microsoft-com:office:word" xmlns:w="http://schemas.openxmlformats.org/wordprocessingml/2006/main" xmlns:w14="http://schemas.microsoft.com/office/word/2010/wordml" xmlns:w15="http://schemas.microsoft.com/office/word/2012/wordml" xmlns:wpg="http://schemas.microsoft.com/office/word/2010/wordprocessingGroup" xmlns:wpi="http://schemas.microsoft.com/office/word/2010/wordprocessingInk" xmlns:wps="http://schemas.microsoft.com/office/word/2010/wordprocessingShape" xmlns:cx="http://schemas.microsoft.com/office/drawing/2014/chartex" xmlns:cx1="http://schemas.microsoft.com/office/drawing/2015/9/8/chartex" xmlns:w16se="http://schemas.microsoft.com/office/word/2015/wordml/symex" xmlns:a14="http://schemas.microsoft.com/office/drawing/2010/main" val="0"/>
                                   </a:ext>
                                 </a:extLst>
                               </a:blip>
@@ -4903,7 +4921,7 @@
                     <w:sz w:val="18"/>
                     <w:szCs w:val="18"/>
                   </w:rPr>
-                  <w:t>3</w:t>
+                  <w:t>4</w:t>
                 </w:r>
                 <w:r>
                   <w:rPr>
@@ -11201,7 +11219,7 @@
 </file>
 
 <file path=customXml/itemProps1.xml><?xml version="1.0" encoding="utf-8"?>
-<ds:datastoreItem xmlns:ds="http://schemas.openxmlformats.org/officeDocument/2006/customXml" ds:itemID="{3C1C01D1-605D-4DD6-A47C-428BCB4D555E}">
+<ds:datastoreItem xmlns:ds="http://schemas.openxmlformats.org/officeDocument/2006/customXml" ds:itemID="{59378040-ACE0-4F07-8814-136B601CD9F9}">
   <ds:schemaRefs>
     <ds:schemaRef ds:uri="http://schemas.openxmlformats.org/officeDocument/2006/bibliography"/>
   </ds:schemaRefs>

</xml_diff>